<commit_message>
Commentaires + Relancement de la partie
</commit_message>
<xml_diff>
--- a/Rapport Casse-brique.docx
+++ b/Rapport Casse-brique.docx
@@ -46,7 +46,161 @@
         <w:t>Lysa Gramoli – ClÉment Rouault</w:t>
       </w:r>
     </w:p>
+    <w:p>
+      <w:pPr>
+        <w:pStyle w:val="Titre1"/>
+      </w:pPr>
+      <w:r>
+        <w:t>Spécifications</w:t>
+      </w:r>
+    </w:p>
     <w:p/>
+    <w:p>
+      <w:r>
+        <w:t xml:space="preserve">Dans cette partie, nous allons décrire les fonctionnalités de notre programme. </w:t>
+      </w:r>
+      <w:r>
+        <w:t>Le programme doit pouvoir interagir avec l’utilisateur.</w:t>
+      </w:r>
+    </w:p>
+    <w:p>
+      <w:pPr>
+        <w:pStyle w:val="Titre2"/>
+      </w:pPr>
+      <w:r>
+        <w:t>Fonctionnalité liée à l’interaction avec l’utilisateur</w:t>
+      </w:r>
+    </w:p>
+    <w:p>
+      <w:r>
+        <w:t>Le jeu devra :</w:t>
+      </w:r>
+    </w:p>
+    <w:p>
+      <w:pPr>
+        <w:pStyle w:val="Paragraphedeliste"/>
+        <w:numPr>
+          <w:ilvl w:val="0"/>
+          <w:numId w:val="30"/>
+        </w:numPr>
+      </w:pPr>
+      <w:r>
+        <w:t>Indiquer au joueur lorsqu’il aura gagné ou perdu</w:t>
+      </w:r>
+    </w:p>
+    <w:p>
+      <w:pPr>
+        <w:pStyle w:val="Paragraphedeliste"/>
+        <w:numPr>
+          <w:ilvl w:val="0"/>
+          <w:numId w:val="30"/>
+        </w:numPr>
+      </w:pPr>
+      <w:r>
+        <w:t>Créer une partie</w:t>
+      </w:r>
+    </w:p>
+    <w:p>
+      <w:pPr>
+        <w:pStyle w:val="Paragraphedeliste"/>
+        <w:numPr>
+          <w:ilvl w:val="0"/>
+          <w:numId w:val="30"/>
+        </w:numPr>
+      </w:pPr>
+      <w:r>
+        <w:t>Quitter une partie</w:t>
+      </w:r>
+    </w:p>
+    <w:p>
+      <w:pPr>
+        <w:pStyle w:val="Paragraphedeliste"/>
+        <w:numPr>
+          <w:ilvl w:val="0"/>
+          <w:numId w:val="30"/>
+        </w:numPr>
+      </w:pPr>
+      <w:r>
+        <w:t>Indiquer le score du joueur</w:t>
+      </w:r>
+    </w:p>
+    <w:p>
+      <w:pPr>
+        <w:pStyle w:val="Paragraphedeliste"/>
+        <w:numPr>
+          <w:ilvl w:val="0"/>
+          <w:numId w:val="30"/>
+        </w:numPr>
+      </w:pPr>
+      <w:r>
+        <w:t>Utiliser la caméra afin de savoir si le joueur souhaite aller à gauche ou à droite avec sa main</w:t>
+      </w:r>
+    </w:p>
+    <w:p>
+      <w:r>
+        <w:t>Le programme devra aussi respecter les règles du jeu :</w:t>
+      </w:r>
+    </w:p>
+    <w:p>
+      <w:pPr>
+        <w:pStyle w:val="Paragraphedeliste"/>
+        <w:numPr>
+          <w:ilvl w:val="0"/>
+          <w:numId w:val="31"/>
+        </w:numPr>
+      </w:pPr>
+      <w:r>
+        <w:t>Lorsque la balle touche un mur ou le palet, elle rebondit</w:t>
+      </w:r>
+    </w:p>
+    <w:p>
+      <w:pPr>
+        <w:pStyle w:val="Paragraphedeliste"/>
+        <w:numPr>
+          <w:ilvl w:val="0"/>
+          <w:numId w:val="31"/>
+        </w:numPr>
+      </w:pPr>
+      <w:r>
+        <w:t>Lorsque la balle touche une brique, elle rebondit et supprime la brique</w:t>
+      </w:r>
+    </w:p>
+    <w:p>
+      <w:pPr>
+        <w:pStyle w:val="Paragraphedeliste"/>
+        <w:numPr>
+          <w:ilvl w:val="0"/>
+          <w:numId w:val="31"/>
+        </w:numPr>
+      </w:pPr>
+      <w:r>
+        <w:t>Lorsque la balle touche le mur du bas, le joueur perd un point de vie</w:t>
+      </w:r>
+    </w:p>
+    <w:p>
+      <w:pPr>
+        <w:pStyle w:val="Titre2"/>
+      </w:pPr>
+      <w:r>
+        <w:t>Interface graphique</w:t>
+      </w:r>
+    </w:p>
+    <w:p/>
+    <w:p>
+      <w:r>
+        <w:t>L’outil utilisé pour la représentation graphique est OpenGL. Le jeu comportera une zone ou les briques seront affichées</w:t>
+      </w:r>
+      <w:bookmarkStart w:id="0" w:name="_GoBack"/>
+      <w:bookmarkEnd w:id="0"/>
+      <w:r>
+        <w:t xml:space="preserve"> </w:t>
+      </w:r>
+    </w:p>
+    <w:p>
+      <w:pPr>
+        <w:ind w:left="360"/>
+      </w:pPr>
+    </w:p>
     <w:p/>
     <w:p>
       <w:pPr>
@@ -65,8 +219,6 @@
         </w:rPr>
         <w:br w:type="page"/>
       </w:r>
-      <w:bookmarkStart w:id="0" w:name="_GoBack"/>
-      <w:bookmarkEnd w:id="0"/>
     </w:p>
     <w:sectPr>
       <w:footerReference w:type="default" r:id="rId8"/>
@@ -1272,6 +1424,119 @@
     </w:lvl>
   </w:abstractNum>
   <w:abstractNum w:abstractNumId="8" w15:restartNumberingAfterBreak="0">
+    <w:nsid w:val="3D302121"/>
+    <w:multiLevelType w:val="hybridMultilevel"/>
+    <w:tmpl w:val="55CCCAF2"/>
+    <w:lvl w:ilvl="0" w:tplc="040C000B">
+      <w:start w:val="1"/>
+      <w:numFmt w:val="bullet"/>
+      <w:lvlText w:val=""/>
+      <w:lvlJc w:val="left"/>
+      <w:pPr>
+        <w:ind w:left="720" w:hanging="360"/>
+      </w:pPr>
+      <w:rPr>
+        <w:rFonts w:ascii="Wingdings" w:hAnsi="Wingdings" w:hint="default"/>
+      </w:rPr>
+    </w:lvl>
+    <w:lvl w:ilvl="1" w:tplc="040C0003" w:tentative="1">
+      <w:start w:val="1"/>
+      <w:numFmt w:val="bullet"/>
+      <w:lvlText w:val="o"/>
+      <w:lvlJc w:val="left"/>
+      <w:pPr>
+        <w:ind w:left="1440" w:hanging="360"/>
+      </w:pPr>
+      <w:rPr>
+        <w:rFonts w:ascii="Courier New" w:hAnsi="Courier New" w:cs="Courier New" w:hint="default"/>
+      </w:rPr>
+    </w:lvl>
+    <w:lvl w:ilvl="2" w:tplc="040C0005" w:tentative="1">
+      <w:start w:val="1"/>
+      <w:numFmt w:val="bullet"/>
+      <w:lvlText w:val=""/>
+      <w:lvlJc w:val="left"/>
+      <w:pPr>
+        <w:ind w:left="2160" w:hanging="360"/>
+      </w:pPr>
+      <w:rPr>
+        <w:rFonts w:ascii="Wingdings" w:hAnsi="Wingdings" w:hint="default"/>
+      </w:rPr>
+    </w:lvl>
+    <w:lvl w:ilvl="3" w:tplc="040C0001" w:tentative="1">
+      <w:start w:val="1"/>
+      <w:numFmt w:val="bullet"/>
+      <w:lvlText w:val=""/>
+      <w:lvlJc w:val="left"/>
+      <w:pPr>
+        <w:ind w:left="2880" w:hanging="360"/>
+      </w:pPr>
+      <w:rPr>
+        <w:rFonts w:ascii="Symbol" w:hAnsi="Symbol" w:hint="default"/>
+      </w:rPr>
+    </w:lvl>
+    <w:lvl w:ilvl="4" w:tplc="040C0003" w:tentative="1">
+      <w:start w:val="1"/>
+      <w:numFmt w:val="bullet"/>
+      <w:lvlText w:val="o"/>
+      <w:lvlJc w:val="left"/>
+      <w:pPr>
+        <w:ind w:left="3600" w:hanging="360"/>
+      </w:pPr>
+      <w:rPr>
+        <w:rFonts w:ascii="Courier New" w:hAnsi="Courier New" w:cs="Courier New" w:hint="default"/>
+      </w:rPr>
+    </w:lvl>
+    <w:lvl w:ilvl="5" w:tplc="040C0005" w:tentative="1">
+      <w:start w:val="1"/>
+      <w:numFmt w:val="bullet"/>
+      <w:lvlText w:val=""/>
+      <w:lvlJc w:val="left"/>
+      <w:pPr>
+        <w:ind w:left="4320" w:hanging="360"/>
+      </w:pPr>
+      <w:rPr>
+        <w:rFonts w:ascii="Wingdings" w:hAnsi="Wingdings" w:hint="default"/>
+      </w:rPr>
+    </w:lvl>
+    <w:lvl w:ilvl="6" w:tplc="040C0001" w:tentative="1">
+      <w:start w:val="1"/>
+      <w:numFmt w:val="bullet"/>
+      <w:lvlText w:val=""/>
+      <w:lvlJc w:val="left"/>
+      <w:pPr>
+        <w:ind w:left="5040" w:hanging="360"/>
+      </w:pPr>
+      <w:rPr>
+        <w:rFonts w:ascii="Symbol" w:hAnsi="Symbol" w:hint="default"/>
+      </w:rPr>
+    </w:lvl>
+    <w:lvl w:ilvl="7" w:tplc="040C0003" w:tentative="1">
+      <w:start w:val="1"/>
+      <w:numFmt w:val="bullet"/>
+      <w:lvlText w:val="o"/>
+      <w:lvlJc w:val="left"/>
+      <w:pPr>
+        <w:ind w:left="5760" w:hanging="360"/>
+      </w:pPr>
+      <w:rPr>
+        <w:rFonts w:ascii="Courier New" w:hAnsi="Courier New" w:cs="Courier New" w:hint="default"/>
+      </w:rPr>
+    </w:lvl>
+    <w:lvl w:ilvl="8" w:tplc="040C0005" w:tentative="1">
+      <w:start w:val="1"/>
+      <w:numFmt w:val="bullet"/>
+      <w:lvlText w:val=""/>
+      <w:lvlJc w:val="left"/>
+      <w:pPr>
+        <w:ind w:left="6480" w:hanging="360"/>
+      </w:pPr>
+      <w:rPr>
+        <w:rFonts w:ascii="Wingdings" w:hAnsi="Wingdings" w:hint="default"/>
+      </w:rPr>
+    </w:lvl>
+  </w:abstractNum>
+  <w:abstractNum w:abstractNumId="9" w15:restartNumberingAfterBreak="0">
     <w:nsid w:val="3F7F3D5B"/>
     <w:multiLevelType w:val="hybridMultilevel"/>
     <w:tmpl w:val="61A08D52"/>
@@ -1383,7 +1648,7 @@
       </w:rPr>
     </w:lvl>
   </w:abstractNum>
-  <w:abstractNum w:abstractNumId="9" w15:restartNumberingAfterBreak="0">
+  <w:abstractNum w:abstractNumId="10" w15:restartNumberingAfterBreak="0">
     <w:nsid w:val="4A4A4FAA"/>
     <w:multiLevelType w:val="hybridMultilevel"/>
     <w:tmpl w:val="8E74A342"/>
@@ -1472,7 +1737,7 @@
       </w:pPr>
     </w:lvl>
   </w:abstractNum>
-  <w:abstractNum w:abstractNumId="10" w15:restartNumberingAfterBreak="0">
+  <w:abstractNum w:abstractNumId="11" w15:restartNumberingAfterBreak="0">
     <w:nsid w:val="54464B67"/>
     <w:multiLevelType w:val="hybridMultilevel"/>
     <w:tmpl w:val="F0EAF150"/>
@@ -1594,7 +1859,7 @@
       </w:pPr>
     </w:lvl>
   </w:abstractNum>
-  <w:abstractNum w:abstractNumId="11" w15:restartNumberingAfterBreak="0">
+  <w:abstractNum w:abstractNumId="12" w15:restartNumberingAfterBreak="0">
     <w:nsid w:val="5F0644B3"/>
     <w:multiLevelType w:val="hybridMultilevel"/>
     <w:tmpl w:val="B37AF158"/>
@@ -1713,7 +1978,7 @@
       </w:pPr>
     </w:lvl>
   </w:abstractNum>
-  <w:abstractNum w:abstractNumId="12" w15:restartNumberingAfterBreak="0">
+  <w:abstractNum w:abstractNumId="13" w15:restartNumberingAfterBreak="0">
     <w:nsid w:val="61A83304"/>
     <w:multiLevelType w:val="hybridMultilevel"/>
     <w:tmpl w:val="27E4B0BE"/>
@@ -1826,7 +2091,7 @@
       </w:rPr>
     </w:lvl>
   </w:abstractNum>
-  <w:abstractNum w:abstractNumId="13" w15:restartNumberingAfterBreak="0">
+  <w:abstractNum w:abstractNumId="14" w15:restartNumberingAfterBreak="0">
     <w:nsid w:val="6BE03576"/>
     <w:multiLevelType w:val="hybridMultilevel"/>
     <w:tmpl w:val="CFE0820A"/>
@@ -1939,7 +2204,7 @@
       </w:rPr>
     </w:lvl>
   </w:abstractNum>
-  <w:abstractNum w:abstractNumId="14" w15:restartNumberingAfterBreak="0">
+  <w:abstractNum w:abstractNumId="15" w15:restartNumberingAfterBreak="0">
     <w:nsid w:val="6EB44B18"/>
     <w:multiLevelType w:val="hybridMultilevel"/>
     <w:tmpl w:val="CF94196C"/>
@@ -2028,7 +2293,120 @@
       </w:pPr>
     </w:lvl>
   </w:abstractNum>
-  <w:abstractNum w:abstractNumId="15" w15:restartNumberingAfterBreak="0">
+  <w:abstractNum w:abstractNumId="16" w15:restartNumberingAfterBreak="0">
+    <w:nsid w:val="780E7A33"/>
+    <w:multiLevelType w:val="hybridMultilevel"/>
+    <w:tmpl w:val="B69C004E"/>
+    <w:lvl w:ilvl="0" w:tplc="040C000B">
+      <w:start w:val="1"/>
+      <w:numFmt w:val="bullet"/>
+      <w:lvlText w:val=""/>
+      <w:lvlJc w:val="left"/>
+      <w:pPr>
+        <w:ind w:left="720" w:hanging="360"/>
+      </w:pPr>
+      <w:rPr>
+        <w:rFonts w:ascii="Wingdings" w:hAnsi="Wingdings" w:hint="default"/>
+      </w:rPr>
+    </w:lvl>
+    <w:lvl w:ilvl="1" w:tplc="040C0003" w:tentative="1">
+      <w:start w:val="1"/>
+      <w:numFmt w:val="bullet"/>
+      <w:lvlText w:val="o"/>
+      <w:lvlJc w:val="left"/>
+      <w:pPr>
+        <w:ind w:left="1440" w:hanging="360"/>
+      </w:pPr>
+      <w:rPr>
+        <w:rFonts w:ascii="Courier New" w:hAnsi="Courier New" w:cs="Courier New" w:hint="default"/>
+      </w:rPr>
+    </w:lvl>
+    <w:lvl w:ilvl="2" w:tplc="040C0005" w:tentative="1">
+      <w:start w:val="1"/>
+      <w:numFmt w:val="bullet"/>
+      <w:lvlText w:val=""/>
+      <w:lvlJc w:val="left"/>
+      <w:pPr>
+        <w:ind w:left="2160" w:hanging="360"/>
+      </w:pPr>
+      <w:rPr>
+        <w:rFonts w:ascii="Wingdings" w:hAnsi="Wingdings" w:hint="default"/>
+      </w:rPr>
+    </w:lvl>
+    <w:lvl w:ilvl="3" w:tplc="040C0001" w:tentative="1">
+      <w:start w:val="1"/>
+      <w:numFmt w:val="bullet"/>
+      <w:lvlText w:val=""/>
+      <w:lvlJc w:val="left"/>
+      <w:pPr>
+        <w:ind w:left="2880" w:hanging="360"/>
+      </w:pPr>
+      <w:rPr>
+        <w:rFonts w:ascii="Symbol" w:hAnsi="Symbol" w:hint="default"/>
+      </w:rPr>
+    </w:lvl>
+    <w:lvl w:ilvl="4" w:tplc="040C0003" w:tentative="1">
+      <w:start w:val="1"/>
+      <w:numFmt w:val="bullet"/>
+      <w:lvlText w:val="o"/>
+      <w:lvlJc w:val="left"/>
+      <w:pPr>
+        <w:ind w:left="3600" w:hanging="360"/>
+      </w:pPr>
+      <w:rPr>
+        <w:rFonts w:ascii="Courier New" w:hAnsi="Courier New" w:cs="Courier New" w:hint="default"/>
+      </w:rPr>
+    </w:lvl>
+    <w:lvl w:ilvl="5" w:tplc="040C0005" w:tentative="1">
+      <w:start w:val="1"/>
+      <w:numFmt w:val="bullet"/>
+      <w:lvlText w:val=""/>
+      <w:lvlJc w:val="left"/>
+      <w:pPr>
+        <w:ind w:left="4320" w:hanging="360"/>
+      </w:pPr>
+      <w:rPr>
+        <w:rFonts w:ascii="Wingdings" w:hAnsi="Wingdings" w:hint="default"/>
+      </w:rPr>
+    </w:lvl>
+    <w:lvl w:ilvl="6" w:tplc="040C0001" w:tentative="1">
+      <w:start w:val="1"/>
+      <w:numFmt w:val="bullet"/>
+      <w:lvlText w:val=""/>
+      <w:lvlJc w:val="left"/>
+      <w:pPr>
+        <w:ind w:left="5040" w:hanging="360"/>
+      </w:pPr>
+      <w:rPr>
+        <w:rFonts w:ascii="Symbol" w:hAnsi="Symbol" w:hint="default"/>
+      </w:rPr>
+    </w:lvl>
+    <w:lvl w:ilvl="7" w:tplc="040C0003" w:tentative="1">
+      <w:start w:val="1"/>
+      <w:numFmt w:val="bullet"/>
+      <w:lvlText w:val="o"/>
+      <w:lvlJc w:val="left"/>
+      <w:pPr>
+        <w:ind w:left="5760" w:hanging="360"/>
+      </w:pPr>
+      <w:rPr>
+        <w:rFonts w:ascii="Courier New" w:hAnsi="Courier New" w:cs="Courier New" w:hint="default"/>
+      </w:rPr>
+    </w:lvl>
+    <w:lvl w:ilvl="8" w:tplc="040C0005" w:tentative="1">
+      <w:start w:val="1"/>
+      <w:numFmt w:val="bullet"/>
+      <w:lvlText w:val=""/>
+      <w:lvlJc w:val="left"/>
+      <w:pPr>
+        <w:ind w:left="6480" w:hanging="360"/>
+      </w:pPr>
+      <w:rPr>
+        <w:rFonts w:ascii="Wingdings" w:hAnsi="Wingdings" w:hint="default"/>
+      </w:rPr>
+    </w:lvl>
+  </w:abstractNum>
+  <w:abstractNum w:abstractNumId="17" w15:restartNumberingAfterBreak="0">
     <w:nsid w:val="7F4832ED"/>
     <w:multiLevelType w:val="hybridMultilevel"/>
     <w:tmpl w:val="D764A79C"/>
@@ -2118,13 +2496,13 @@
     </w:lvl>
   </w:abstractNum>
   <w:num w:numId="1">
-    <w:abstractNumId w:val="11"/>
+    <w:abstractNumId w:val="12"/>
   </w:num>
   <w:num w:numId="2">
     <w:abstractNumId w:val="4"/>
   </w:num>
   <w:num w:numId="3">
-    <w:abstractNumId w:val="8"/>
+    <w:abstractNumId w:val="9"/>
   </w:num>
   <w:num w:numId="4">
     <w:abstractNumId w:val="2"/>
@@ -2136,13 +2514,13 @@
     <w:abstractNumId w:val="5"/>
   </w:num>
   <w:num w:numId="7">
-    <w:abstractNumId w:val="12"/>
+    <w:abstractNumId w:val="13"/>
   </w:num>
   <w:num w:numId="8">
     <w:abstractNumId w:val="2"/>
   </w:num>
   <w:num w:numId="9">
-    <w:abstractNumId w:val="14"/>
+    <w:abstractNumId w:val="15"/>
   </w:num>
   <w:num w:numId="10">
     <w:abstractNumId w:val="1"/>
@@ -2151,7 +2529,7 @@
     <w:abstractNumId w:val="3"/>
   </w:num>
   <w:num w:numId="12">
-    <w:abstractNumId w:val="13"/>
+    <w:abstractNumId w:val="14"/>
   </w:num>
   <w:num w:numId="13">
     <w:abstractNumId w:val="2"/>
@@ -2196,7 +2574,7 @@
     <w:abstractNumId w:val="2"/>
   </w:num>
   <w:num w:numId="18">
-    <w:abstractNumId w:val="15"/>
+    <w:abstractNumId w:val="17"/>
   </w:num>
   <w:num w:numId="19">
     <w:abstractNumId w:val="0"/>
@@ -2217,7 +2595,7 @@
     <w:abstractNumId w:val="2"/>
   </w:num>
   <w:num w:numId="25">
-    <w:abstractNumId w:val="9"/>
+    <w:abstractNumId w:val="10"/>
   </w:num>
   <w:num w:numId="26">
     <w:abstractNumId w:val="2"/>
@@ -2256,7 +2634,13 @@
     <w:abstractNumId w:val="2"/>
   </w:num>
   <w:num w:numId="29">
-    <w:abstractNumId w:val="10"/>
+    <w:abstractNumId w:val="11"/>
+  </w:num>
+  <w:num w:numId="30">
+    <w:abstractNumId w:val="8"/>
+  </w:num>
+  <w:num w:numId="31">
+    <w:abstractNumId w:val="16"/>
   </w:num>
 </w:numbering>
 </file>
@@ -3782,7 +4166,7 @@
 </file>
 
 <file path=customXml/itemProps1.xml><?xml version="1.0" encoding="utf-8"?>
-<ds:datastoreItem xmlns:ds="http://schemas.openxmlformats.org/officeDocument/2006/customXml" ds:itemID="{72EDE0F5-C347-4A91-92FE-825A8CBA247D}">
+<ds:datastoreItem xmlns:ds="http://schemas.openxmlformats.org/officeDocument/2006/customXml" ds:itemID="{28B5676C-6245-4252-A45B-775F17CF8258}">
   <ds:schemaRefs>
     <ds:schemaRef ds:uri="http://schemas.openxmlformats.org/officeDocument/2006/bibliography"/>
   </ds:schemaRefs>

</xml_diff>

<commit_message>
Diagramme de classe inséré
</commit_message>
<xml_diff>
--- a/Rapport Casse-brique.docx
+++ b/Rapport Casse-brique.docx
@@ -177,18 +177,121 @@
     <w:p>
       <w:pPr>
         <w:pStyle w:val="Titre2"/>
+        <w:spacing w:line="240" w:lineRule="auto"/>
       </w:pPr>
       <w:r>
         <w:t>Interface graphique</w:t>
       </w:r>
     </w:p>
-    <w:p/>
-    <w:p>
-      <w:r>
-        <w:t>L’outil utilisé pour la représentation graphique est OpenGL. Le jeu comportera une zone ou les briques seront affichées</w:t>
-      </w:r>
-      <w:r>
-        <w:t>.</w:t>
+    <w:p>
+      <w:pPr>
+        <w:spacing w:line="240" w:lineRule="auto"/>
+      </w:pPr>
+    </w:p>
+    <w:p>
+      <w:pPr>
+        <w:spacing w:line="240" w:lineRule="auto"/>
+      </w:pPr>
+      <w:r>
+        <w:t>L’outil utilisé pour la représentation graphique est OpenGL. Le jeu</w:t>
+      </w:r>
+      <w:r>
+        <w:t xml:space="preserve"> deux fenêtres :</w:t>
+      </w:r>
+    </w:p>
+    <w:p>
+      <w:pPr>
+        <w:pStyle w:val="Paragraphedeliste"/>
+        <w:numPr>
+          <w:ilvl w:val="0"/>
+          <w:numId w:val="35"/>
+        </w:numPr>
+      </w:pPr>
+      <w:r>
+        <w:t>Une fenêtre de jeu : Elle</w:t>
+      </w:r>
+      <w:r>
+        <w:t xml:space="preserve"> comportera une zone o</w:t>
+      </w:r>
+      <w:r>
+        <w:t>ù</w:t>
+      </w:r>
+      <w:r>
+        <w:t xml:space="preserve"> les briques seront affichées</w:t>
+      </w:r>
+      <w:r>
+        <w:t xml:space="preserve"> et une zone pour le palet.</w:t>
+      </w:r>
+    </w:p>
+    <w:p>
+      <w:pPr>
+        <w:pStyle w:val="Paragraphedeliste"/>
+        <w:numPr>
+          <w:ilvl w:val="0"/>
+          <w:numId w:val="35"/>
+        </w:numPr>
+      </w:pPr>
+      <w:r>
+        <w:t>Une fenêtre pour la webcam</w:t>
+      </w:r>
+    </w:p>
+    <w:p>
+      <w:pPr>
+        <w:pStyle w:val="Paragraphedeliste"/>
+      </w:pPr>
+      <w:r>
+        <w:rPr>
+          <w:noProof/>
+        </w:rPr>
+        <w:drawing>
+          <wp:anchor distT="0" distB="0" distL="114300" distR="114300" simplePos="0" relativeHeight="251658240" behindDoc="1" locked="0" layoutInCell="1" allowOverlap="1">
+            <wp:simplePos x="0" y="0"/>
+            <wp:positionH relativeFrom="margin">
+              <wp:align>right</wp:align>
+            </wp:positionH>
+            <wp:positionV relativeFrom="paragraph">
+              <wp:posOffset>10795</wp:posOffset>
+            </wp:positionV>
+            <wp:extent cx="5760720" cy="2283460"/>
+            <wp:effectExtent l="0" t="0" r="0" b="2540"/>
+            <wp:wrapNone/>
+            <wp:docPr id="1" name="Image 1"/>
+            <wp:cNvGraphicFramePr>
+              <a:graphicFrameLocks xmlns:a="http://schemas.openxmlformats.org/drawingml/2006/main" noChangeAspect="1"/>
+            </wp:cNvGraphicFramePr>
+            <a:graphic xmlns:a="http://schemas.openxmlformats.org/drawingml/2006/main">
+              <a:graphicData uri="http://schemas.openxmlformats.org/drawingml/2006/picture">
+                <pic:pic xmlns:pic="http://schemas.openxmlformats.org/drawingml/2006/picture">
+                  <pic:nvPicPr>
+                    <pic:cNvPr id="1" name="Jeu.PNG"/>
+                    <pic:cNvPicPr/>
+                  </pic:nvPicPr>
+                  <pic:blipFill>
+                    <a:blip r:embed="rId8">
+                      <a:extLst>
+                        <a:ext uri="{28A0092B-C50C-407E-A947-70E740481C1C}">
+                          <a14:useLocalDpi xmlns:a14="http://schemas.microsoft.com/office/drawing/2010/main" val="0"/>
+                        </a:ext>
+                      </a:extLst>
+                    </a:blip>
+                    <a:stretch>
+                      <a:fillRect/>
+                    </a:stretch>
+                  </pic:blipFill>
+                  <pic:spPr>
+                    <a:xfrm>
+                      <a:off x="0" y="0"/>
+                      <a:ext cx="5760720" cy="2283460"/>
+                    </a:xfrm>
+                    <a:prstGeom prst="rect">
+                      <a:avLst/>
+                    </a:prstGeom>
+                  </pic:spPr>
+                </pic:pic>
+              </a:graphicData>
+            </a:graphic>
+          </wp:anchor>
+        </w:drawing>
       </w:r>
     </w:p>
     <w:p/>
@@ -197,8 +300,6 @@
     <w:p/>
     <w:p/>
     <w:p/>
-    <w:p/>
-    <w:p/>
     <w:p>
       <w:pPr>
         <w:pStyle w:val="Titre1"/>
@@ -210,10 +311,85 @@
     </w:p>
     <w:p/>
     <w:p>
-      <w:r>
-        <w:t>Classes utilisées :</w:t>
-      </w:r>
-    </w:p>
+      <w:pPr>
+        <w:pStyle w:val="Titre2"/>
+      </w:pPr>
+      <w:r>
+        <w:t>Diagramme des classes</w:t>
+      </w:r>
+    </w:p>
+    <w:p>
+      <w:r>
+        <w:rPr>
+          <w:noProof/>
+        </w:rPr>
+        <w:drawing>
+          <wp:anchor distT="0" distB="0" distL="114300" distR="114300" simplePos="0" relativeHeight="251659264" behindDoc="0" locked="0" layoutInCell="1" allowOverlap="1">
+            <wp:simplePos x="0" y="0"/>
+            <wp:positionH relativeFrom="margin">
+              <wp:align>center</wp:align>
+            </wp:positionH>
+            <wp:positionV relativeFrom="paragraph">
+              <wp:posOffset>276860</wp:posOffset>
+            </wp:positionV>
+            <wp:extent cx="7302500" cy="5429250"/>
+            <wp:effectExtent l="0" t="0" r="0" b="0"/>
+            <wp:wrapSquare wrapText="bothSides"/>
+            <wp:docPr id="3" name="Image 3"/>
+            <wp:cNvGraphicFramePr>
+              <a:graphicFrameLocks xmlns:a="http://schemas.openxmlformats.org/drawingml/2006/main" noChangeAspect="1"/>
+            </wp:cNvGraphicFramePr>
+            <a:graphic xmlns:a="http://schemas.openxmlformats.org/drawingml/2006/main">
+              <a:graphicData uri="http://schemas.openxmlformats.org/drawingml/2006/picture">
+                <pic:pic xmlns:pic="http://schemas.openxmlformats.org/drawingml/2006/picture">
+                  <pic:nvPicPr>
+                    <pic:cNvPr id="3" name="ClassDiagram1.png"/>
+                    <pic:cNvPicPr/>
+                  </pic:nvPicPr>
+                  <pic:blipFill>
+                    <a:blip r:embed="rId9">
+                      <a:extLst>
+                        <a:ext uri="{28A0092B-C50C-407E-A947-70E740481C1C}">
+                          <a14:useLocalDpi xmlns:a14="http://schemas.microsoft.com/office/drawing/2010/main" val="0"/>
+                        </a:ext>
+                      </a:extLst>
+                    </a:blip>
+                    <a:stretch>
+                      <a:fillRect/>
+                    </a:stretch>
+                  </pic:blipFill>
+                  <pic:spPr>
+                    <a:xfrm>
+                      <a:off x="0" y="0"/>
+                      <a:ext cx="7302500" cy="5429250"/>
+                    </a:xfrm>
+                    <a:prstGeom prst="rect">
+                      <a:avLst/>
+                    </a:prstGeom>
+                  </pic:spPr>
+                </pic:pic>
+              </a:graphicData>
+            </a:graphic>
+            <wp14:sizeRelH relativeFrom="margin">
+              <wp14:pctWidth>0</wp14:pctWidth>
+            </wp14:sizeRelH>
+            <wp14:sizeRelV relativeFrom="margin">
+              <wp14:pctHeight>0</wp14:pctHeight>
+            </wp14:sizeRelV>
+          </wp:anchor>
+        </w:drawing>
+      </w:r>
+    </w:p>
+    <w:p/>
+    <w:p>
+      <w:pPr>
+        <w:pStyle w:val="Titre2"/>
+      </w:pPr>
+      <w:r>
+        <w:t>Classes utilisées</w:t>
+      </w:r>
+    </w:p>
+    <w:p/>
     <w:p>
       <w:pPr>
         <w:pStyle w:val="Paragraphedeliste"/>
@@ -285,16 +461,14 @@
         <w:ind w:left="1440"/>
       </w:pPr>
       <w:r>
-        <w:t>Classe contenant tous les objets du jeu </w:t>
-      </w:r>
-      <w:proofErr w:type="gramStart"/>
-      <w:r>
-        <w:t>( briques</w:t>
-      </w:r>
-      <w:proofErr w:type="gramEnd"/>
-      <w:r>
-        <w:t>, balles, palet, joueur, murs) et des variables nécessaires à certaines fonctions.</w:t>
-      </w:r>
+        <w:t>Classe contenant tous les objets du jeu (briques, balles, palet, joueur, murs) et des variables nécessaires à certaines fonctions.</w:t>
+      </w:r>
+    </w:p>
+    <w:p>
+      <w:pPr>
+        <w:pStyle w:val="Paragraphedeliste"/>
+        <w:ind w:left="1440"/>
+      </w:pPr>
     </w:p>
     <w:p>
       <w:pPr>
@@ -312,6 +486,7 @@
         <w:rPr>
           <w:b/>
         </w:rPr>
+        <w:lastRenderedPageBreak/>
         <w:t>Reflector</w:t>
       </w:r>
       <w:proofErr w:type="spellEnd"/>
@@ -388,16 +563,7 @@
         <w:ind w:left="1440"/>
       </w:pPr>
       <w:r>
-        <w:t xml:space="preserve">Classe représentant le palet. </w:t>
-      </w:r>
-      <w:r>
-        <w:t>On retient la coordonné en bas à droite de la brique pour l</w:t>
-      </w:r>
-      <w:r>
-        <w:t>e</w:t>
-      </w:r>
-      <w:r>
-        <w:t xml:space="preserve"> positionner. </w:t>
+        <w:t xml:space="preserve">Classe représentant le palet. On retient la coordonné en bas à droite de la brique pour le positionner. </w:t>
       </w:r>
     </w:p>
     <w:p>
@@ -479,22 +645,6 @@
       </w:pPr>
       <w:r>
         <w:t>Classe représentant les données d’une partie en cours.</w:t>
-      </w:r>
-    </w:p>
-    <w:p/>
-    <w:p/>
-    <w:p/>
-    <w:p/>
-    <w:p/>
-    <w:p/>
-    <w:p/>
-    <w:p/>
-    <w:p/>
-    <w:p/>
-    <w:p>
-      <w:r>
-        <w:lastRenderedPageBreak/>
-        <w:t>DIAGRAMME DE CLASSES</w:t>
       </w:r>
     </w:p>
     <w:p/>
@@ -513,16 +663,10 @@
     <w:p/>
     <w:p/>
     <w:p/>
-    <w:p/>
-    <w:p/>
-    <w:p/>
-    <w:p/>
-    <w:p/>
-    <w:p/>
-    <w:p/>
-    <w:p/>
-    <w:p/>
-    <w:p/>
+    <w:p>
+      <w:bookmarkStart w:id="0" w:name="_GoBack"/>
+      <w:bookmarkEnd w:id="0"/>
+    </w:p>
     <w:p>
       <w:pPr>
         <w:pStyle w:val="Titre1"/>
@@ -559,8 +703,6 @@
       <w:r>
         <w:t>plus de une balle</w:t>
       </w:r>
-      <w:bookmarkStart w:id="0" w:name="_GoBack"/>
-      <w:bookmarkEnd w:id="0"/>
       <w:r>
         <w:t xml:space="preserve"> touchent le mur du bas en même temps</w:t>
       </w:r>
@@ -572,9 +714,9 @@
       </w:r>
     </w:p>
     <w:sectPr>
-      <w:footerReference w:type="default" r:id="rId8"/>
-      <w:headerReference w:type="first" r:id="rId9"/>
-      <w:footerReference w:type="first" r:id="rId10"/>
+      <w:footerReference w:type="default" r:id="rId10"/>
+      <w:headerReference w:type="first" r:id="rId11"/>
+      <w:footerReference w:type="first" r:id="rId12"/>
       <w:pgSz w:w="11906" w:h="16838"/>
       <w:pgMar w:top="1417" w:right="1417" w:bottom="1417" w:left="1417" w:header="708" w:footer="708" w:gutter="0"/>
       <w:cols w:space="708"/>
@@ -1549,6 +1691,118 @@
     </w:lvl>
   </w:abstractNum>
   <w:abstractNum w:abstractNumId="6" w15:restartNumberingAfterBreak="0">
+    <w:nsid w:val="25DB77F4"/>
+    <w:multiLevelType w:val="hybridMultilevel"/>
+    <w:tmpl w:val="AC3E3BD0"/>
+    <w:lvl w:ilvl="0" w:tplc="E7F8D95E">
+      <w:numFmt w:val="bullet"/>
+      <w:lvlText w:val="-"/>
+      <w:lvlJc w:val="left"/>
+      <w:pPr>
+        <w:ind w:left="720" w:hanging="360"/>
+      </w:pPr>
+      <w:rPr>
+        <w:rFonts w:ascii="Calibri" w:eastAsiaTheme="minorEastAsia" w:hAnsi="Calibri" w:cs="Calibri" w:hint="default"/>
+      </w:rPr>
+    </w:lvl>
+    <w:lvl w:ilvl="1" w:tplc="040C0003" w:tentative="1">
+      <w:start w:val="1"/>
+      <w:numFmt w:val="bullet"/>
+      <w:lvlText w:val="o"/>
+      <w:lvlJc w:val="left"/>
+      <w:pPr>
+        <w:ind w:left="1440" w:hanging="360"/>
+      </w:pPr>
+      <w:rPr>
+        <w:rFonts w:ascii="Courier New" w:hAnsi="Courier New" w:cs="Courier New" w:hint="default"/>
+      </w:rPr>
+    </w:lvl>
+    <w:lvl w:ilvl="2" w:tplc="040C0005" w:tentative="1">
+      <w:start w:val="1"/>
+      <w:numFmt w:val="bullet"/>
+      <w:lvlText w:val=""/>
+      <w:lvlJc w:val="left"/>
+      <w:pPr>
+        <w:ind w:left="2160" w:hanging="360"/>
+      </w:pPr>
+      <w:rPr>
+        <w:rFonts w:ascii="Wingdings" w:hAnsi="Wingdings" w:hint="default"/>
+      </w:rPr>
+    </w:lvl>
+    <w:lvl w:ilvl="3" w:tplc="040C0001" w:tentative="1">
+      <w:start w:val="1"/>
+      <w:numFmt w:val="bullet"/>
+      <w:lvlText w:val=""/>
+      <w:lvlJc w:val="left"/>
+      <w:pPr>
+        <w:ind w:left="2880" w:hanging="360"/>
+      </w:pPr>
+      <w:rPr>
+        <w:rFonts w:ascii="Symbol" w:hAnsi="Symbol" w:hint="default"/>
+      </w:rPr>
+    </w:lvl>
+    <w:lvl w:ilvl="4" w:tplc="040C0003" w:tentative="1">
+      <w:start w:val="1"/>
+      <w:numFmt w:val="bullet"/>
+      <w:lvlText w:val="o"/>
+      <w:lvlJc w:val="left"/>
+      <w:pPr>
+        <w:ind w:left="3600" w:hanging="360"/>
+      </w:pPr>
+      <w:rPr>
+        <w:rFonts w:ascii="Courier New" w:hAnsi="Courier New" w:cs="Courier New" w:hint="default"/>
+      </w:rPr>
+    </w:lvl>
+    <w:lvl w:ilvl="5" w:tplc="040C0005" w:tentative="1">
+      <w:start w:val="1"/>
+      <w:numFmt w:val="bullet"/>
+      <w:lvlText w:val=""/>
+      <w:lvlJc w:val="left"/>
+      <w:pPr>
+        <w:ind w:left="4320" w:hanging="360"/>
+      </w:pPr>
+      <w:rPr>
+        <w:rFonts w:ascii="Wingdings" w:hAnsi="Wingdings" w:hint="default"/>
+      </w:rPr>
+    </w:lvl>
+    <w:lvl w:ilvl="6" w:tplc="040C0001" w:tentative="1">
+      <w:start w:val="1"/>
+      <w:numFmt w:val="bullet"/>
+      <w:lvlText w:val=""/>
+      <w:lvlJc w:val="left"/>
+      <w:pPr>
+        <w:ind w:left="5040" w:hanging="360"/>
+      </w:pPr>
+      <w:rPr>
+        <w:rFonts w:ascii="Symbol" w:hAnsi="Symbol" w:hint="default"/>
+      </w:rPr>
+    </w:lvl>
+    <w:lvl w:ilvl="7" w:tplc="040C0003" w:tentative="1">
+      <w:start w:val="1"/>
+      <w:numFmt w:val="bullet"/>
+      <w:lvlText w:val="o"/>
+      <w:lvlJc w:val="left"/>
+      <w:pPr>
+        <w:ind w:left="5760" w:hanging="360"/>
+      </w:pPr>
+      <w:rPr>
+        <w:rFonts w:ascii="Courier New" w:hAnsi="Courier New" w:cs="Courier New" w:hint="default"/>
+      </w:rPr>
+    </w:lvl>
+    <w:lvl w:ilvl="8" w:tplc="040C0005" w:tentative="1">
+      <w:start w:val="1"/>
+      <w:numFmt w:val="bullet"/>
+      <w:lvlText w:val=""/>
+      <w:lvlJc w:val="left"/>
+      <w:pPr>
+        <w:ind w:left="6480" w:hanging="360"/>
+      </w:pPr>
+      <w:rPr>
+        <w:rFonts w:ascii="Wingdings" w:hAnsi="Wingdings" w:hint="default"/>
+      </w:rPr>
+    </w:lvl>
+  </w:abstractNum>
+  <w:abstractNum w:abstractNumId="7" w15:restartNumberingAfterBreak="0">
     <w:nsid w:val="2A425172"/>
     <w:multiLevelType w:val="hybridMultilevel"/>
     <w:tmpl w:val="4E94E4D0"/>
@@ -1661,7 +1915,7 @@
       </w:rPr>
     </w:lvl>
   </w:abstractNum>
-  <w:abstractNum w:abstractNumId="7" w15:restartNumberingAfterBreak="0">
+  <w:abstractNum w:abstractNumId="8" w15:restartNumberingAfterBreak="0">
     <w:nsid w:val="372B1D32"/>
     <w:multiLevelType w:val="hybridMultilevel"/>
     <w:tmpl w:val="9E328C22"/>
@@ -1774,7 +2028,7 @@
       </w:rPr>
     </w:lvl>
   </w:abstractNum>
-  <w:abstractNum w:abstractNumId="8" w15:restartNumberingAfterBreak="0">
+  <w:abstractNum w:abstractNumId="9" w15:restartNumberingAfterBreak="0">
     <w:nsid w:val="3D302121"/>
     <w:multiLevelType w:val="hybridMultilevel"/>
     <w:tmpl w:val="55CCCAF2"/>
@@ -1887,7 +2141,7 @@
       </w:rPr>
     </w:lvl>
   </w:abstractNum>
-  <w:abstractNum w:abstractNumId="9" w15:restartNumberingAfterBreak="0">
+  <w:abstractNum w:abstractNumId="10" w15:restartNumberingAfterBreak="0">
     <w:nsid w:val="3F7F3D5B"/>
     <w:multiLevelType w:val="hybridMultilevel"/>
     <w:tmpl w:val="61A08D52"/>
@@ -1999,7 +2253,7 @@
       </w:rPr>
     </w:lvl>
   </w:abstractNum>
-  <w:abstractNum w:abstractNumId="10" w15:restartNumberingAfterBreak="0">
+  <w:abstractNum w:abstractNumId="11" w15:restartNumberingAfterBreak="0">
     <w:nsid w:val="4A4A4FAA"/>
     <w:multiLevelType w:val="hybridMultilevel"/>
     <w:tmpl w:val="8E74A342"/>
@@ -2088,7 +2342,7 @@
       </w:pPr>
     </w:lvl>
   </w:abstractNum>
-  <w:abstractNum w:abstractNumId="11" w15:restartNumberingAfterBreak="0">
+  <w:abstractNum w:abstractNumId="12" w15:restartNumberingAfterBreak="0">
     <w:nsid w:val="54464B67"/>
     <w:multiLevelType w:val="hybridMultilevel"/>
     <w:tmpl w:val="F0EAF150"/>
@@ -2210,7 +2464,7 @@
       </w:pPr>
     </w:lvl>
   </w:abstractNum>
-  <w:abstractNum w:abstractNumId="12" w15:restartNumberingAfterBreak="0">
+  <w:abstractNum w:abstractNumId="13" w15:restartNumberingAfterBreak="0">
     <w:nsid w:val="5D7E7745"/>
     <w:multiLevelType w:val="hybridMultilevel"/>
     <w:tmpl w:val="D352A2CC"/>
@@ -2323,7 +2577,7 @@
       </w:rPr>
     </w:lvl>
   </w:abstractNum>
-  <w:abstractNum w:abstractNumId="13" w15:restartNumberingAfterBreak="0">
+  <w:abstractNum w:abstractNumId="14" w15:restartNumberingAfterBreak="0">
     <w:nsid w:val="5F0644B3"/>
     <w:multiLevelType w:val="hybridMultilevel"/>
     <w:tmpl w:val="B37AF158"/>
@@ -2442,7 +2696,7 @@
       </w:pPr>
     </w:lvl>
   </w:abstractNum>
-  <w:abstractNum w:abstractNumId="14" w15:restartNumberingAfterBreak="0">
+  <w:abstractNum w:abstractNumId="15" w15:restartNumberingAfterBreak="0">
     <w:nsid w:val="61A83304"/>
     <w:multiLevelType w:val="hybridMultilevel"/>
     <w:tmpl w:val="27E4B0BE"/>
@@ -2555,7 +2809,7 @@
       </w:rPr>
     </w:lvl>
   </w:abstractNum>
-  <w:abstractNum w:abstractNumId="15" w15:restartNumberingAfterBreak="0">
+  <w:abstractNum w:abstractNumId="16" w15:restartNumberingAfterBreak="0">
     <w:nsid w:val="6BE03576"/>
     <w:multiLevelType w:val="hybridMultilevel"/>
     <w:tmpl w:val="CFE0820A"/>
@@ -2668,7 +2922,7 @@
       </w:rPr>
     </w:lvl>
   </w:abstractNum>
-  <w:abstractNum w:abstractNumId="16" w15:restartNumberingAfterBreak="0">
+  <w:abstractNum w:abstractNumId="17" w15:restartNumberingAfterBreak="0">
     <w:nsid w:val="6EB44B18"/>
     <w:multiLevelType w:val="hybridMultilevel"/>
     <w:tmpl w:val="CF94196C"/>
@@ -2757,7 +3011,7 @@
       </w:pPr>
     </w:lvl>
   </w:abstractNum>
-  <w:abstractNum w:abstractNumId="17" w15:restartNumberingAfterBreak="0">
+  <w:abstractNum w:abstractNumId="18" w15:restartNumberingAfterBreak="0">
     <w:nsid w:val="780E7A33"/>
     <w:multiLevelType w:val="hybridMultilevel"/>
     <w:tmpl w:val="B69C004E"/>
@@ -2870,7 +3124,7 @@
       </w:rPr>
     </w:lvl>
   </w:abstractNum>
-  <w:abstractNum w:abstractNumId="18" w15:restartNumberingAfterBreak="0">
+  <w:abstractNum w:abstractNumId="19" w15:restartNumberingAfterBreak="0">
     <w:nsid w:val="7F4832ED"/>
     <w:multiLevelType w:val="hybridMultilevel"/>
     <w:tmpl w:val="D764A79C"/>
@@ -2960,31 +3214,31 @@
     </w:lvl>
   </w:abstractNum>
   <w:num w:numId="1">
-    <w:abstractNumId w:val="13"/>
+    <w:abstractNumId w:val="14"/>
   </w:num>
   <w:num w:numId="2">
     <w:abstractNumId w:val="4"/>
   </w:num>
   <w:num w:numId="3">
-    <w:abstractNumId w:val="9"/>
+    <w:abstractNumId w:val="10"/>
   </w:num>
   <w:num w:numId="4">
     <w:abstractNumId w:val="2"/>
   </w:num>
   <w:num w:numId="5">
-    <w:abstractNumId w:val="6"/>
+    <w:abstractNumId w:val="7"/>
   </w:num>
   <w:num w:numId="6">
     <w:abstractNumId w:val="5"/>
   </w:num>
   <w:num w:numId="7">
-    <w:abstractNumId w:val="14"/>
+    <w:abstractNumId w:val="15"/>
   </w:num>
   <w:num w:numId="8">
     <w:abstractNumId w:val="2"/>
   </w:num>
   <w:num w:numId="9">
-    <w:abstractNumId w:val="16"/>
+    <w:abstractNumId w:val="17"/>
   </w:num>
   <w:num w:numId="10">
     <w:abstractNumId w:val="1"/>
@@ -2993,7 +3247,7 @@
     <w:abstractNumId w:val="3"/>
   </w:num>
   <w:num w:numId="12">
-    <w:abstractNumId w:val="15"/>
+    <w:abstractNumId w:val="16"/>
   </w:num>
   <w:num w:numId="13">
     <w:abstractNumId w:val="2"/>
@@ -3038,13 +3292,13 @@
     <w:abstractNumId w:val="2"/>
   </w:num>
   <w:num w:numId="18">
-    <w:abstractNumId w:val="18"/>
+    <w:abstractNumId w:val="19"/>
   </w:num>
   <w:num w:numId="19">
     <w:abstractNumId w:val="0"/>
   </w:num>
   <w:num w:numId="20">
-    <w:abstractNumId w:val="7"/>
+    <w:abstractNumId w:val="8"/>
   </w:num>
   <w:num w:numId="21">
     <w:abstractNumId w:val="2"/>
@@ -3059,7 +3313,7 @@
     <w:abstractNumId w:val="2"/>
   </w:num>
   <w:num w:numId="25">
-    <w:abstractNumId w:val="10"/>
+    <w:abstractNumId w:val="11"/>
   </w:num>
   <w:num w:numId="26">
     <w:abstractNumId w:val="2"/>
@@ -3098,22 +3352,25 @@
     <w:abstractNumId w:val="2"/>
   </w:num>
   <w:num w:numId="29">
-    <w:abstractNumId w:val="11"/>
+    <w:abstractNumId w:val="12"/>
   </w:num>
   <w:num w:numId="30">
-    <w:abstractNumId w:val="8"/>
+    <w:abstractNumId w:val="9"/>
   </w:num>
   <w:num w:numId="31">
-    <w:abstractNumId w:val="17"/>
+    <w:abstractNumId w:val="18"/>
   </w:num>
   <w:num w:numId="32">
     <w:abstractNumId w:val="2"/>
   </w:num>
   <w:num w:numId="33">
-    <w:abstractNumId w:val="12"/>
+    <w:abstractNumId w:val="13"/>
   </w:num>
   <w:num w:numId="34">
     <w:abstractNumId w:val="2"/>
+  </w:num>
+  <w:num w:numId="35">
+    <w:abstractNumId w:val="6"/>
   </w:num>
 </w:numbering>
 </file>
@@ -4639,7 +4896,7 @@
 </file>
 
 <file path=customXml/itemProps1.xml><?xml version="1.0" encoding="utf-8"?>
-<ds:datastoreItem xmlns:ds="http://schemas.openxmlformats.org/officeDocument/2006/customXml" ds:itemID="{F21D1F36-7DB2-4D5B-B138-00DEA6E00814}">
+<ds:datastoreItem xmlns:ds="http://schemas.openxmlformats.org/officeDocument/2006/customXml" ds:itemID="{08E203B0-1190-49B4-BDF5-FD38953BBDB3}">
   <ds:schemaRefs>
     <ds:schemaRef ds:uri="http://schemas.openxmlformats.org/officeDocument/2006/bibliography"/>
   </ds:schemaRefs>

</xml_diff>